<commit_message>
agregue la version 1.0 del notebook analitica descriptiva
</commit_message>
<xml_diff>
--- a/FORMATO MONOGRAFÍA - Especialización en analítica y ciencia de datos.docx
+++ b/FORMATO MONOGRAFÍA - Especialización en analítica y ciencia de datos.docx
@@ -371,76 +371,86 @@
         </w:rPr>
         <w:t>Usa [</w:t>
       </w:r>
+      <w:r>
+        <w:fldChar w:fldCharType="begin"/>
+      </w:r>
+      <w:r>
+        <w:rPr>
+          <w:lang w:val="es-CO"/>
+        </w:rPr>
+        <w:instrText xml:space="preserve"> HYPERLINK "https://gsuite.google.com/marketplace/app/cross_reference/269114033347" \h </w:instrText>
+      </w:r>
+      <w:r>
+        <w:fldChar w:fldCharType="separate"/>
+      </w:r>
+      <w:r>
+        <w:rPr>
+          <w:color w:val="1155CC"/>
+          <w:u w:val="single"/>
+          <w:lang w:val="es-CO"/>
+        </w:rPr>
+        <w:t>Cross Reference</w:t>
+      </w:r>
+      <w:r>
+        <w:rPr>
+          <w:color w:val="1155CC"/>
+          <w:u w:val="single"/>
+          <w:lang w:val="es-CO"/>
+        </w:rPr>
+        <w:fldChar w:fldCharType="end"/>
+      </w:r>
+      <w:r>
+        <w:rPr>
+          <w:lang w:val="es-CO"/>
+        </w:rPr>
+        <w:t xml:space="preserve">] para referenciar tablas, figuras, </w:t>
+      </w:r>
+      <w:proofErr w:type="spellStart"/>
+      <w:r>
+        <w:rPr>
+          <w:lang w:val="es-CO"/>
+        </w:rPr>
+        <w:t>bibliogrfía</w:t>
+      </w:r>
+      <w:proofErr w:type="spellEnd"/>
+      <w:r>
+        <w:rPr>
+          <w:lang w:val="es-CO"/>
+        </w:rPr>
+        <w:t xml:space="preserve">, etc. en tu texto (es un </w:t>
+      </w:r>
+      <w:proofErr w:type="spellStart"/>
+      <w:r>
+        <w:rPr>
+          <w:lang w:val="es-CO"/>
+        </w:rPr>
+        <w:t>add-on</w:t>
+      </w:r>
+      <w:proofErr w:type="spellEnd"/>
+      <w:r>
+        <w:rPr>
+          <w:lang w:val="es-CO"/>
+        </w:rPr>
+        <w:t xml:space="preserve"> de Google </w:t>
+      </w:r>
+      <w:proofErr w:type="spellStart"/>
+      <w:r>
+        <w:rPr>
+          <w:lang w:val="es-CO"/>
+        </w:rPr>
+        <w:t>docs</w:t>
+      </w:r>
+      <w:proofErr w:type="spellEnd"/>
+      <w:r>
+        <w:rPr>
+          <w:lang w:val="es-CO"/>
+        </w:rPr>
+        <w:t xml:space="preserve">). </w:t>
+      </w:r>
+      <w:r>
+        <w:t xml:space="preserve">Lee las </w:t>
+      </w:r>
       <w:hyperlink r:id="rId6">
-        <w:r>
-          <w:rPr>
-            <w:color w:val="1155CC"/>
-            <w:u w:val="single"/>
-            <w:lang w:val="es-CO"/>
-          </w:rPr>
-          <w:t>Cross Referen</w:t>
-        </w:r>
-        <w:r>
-          <w:rPr>
-            <w:color w:val="1155CC"/>
-            <w:u w:val="single"/>
-            <w:lang w:val="es-CO"/>
-          </w:rPr>
-          <w:t>ce</w:t>
-        </w:r>
-      </w:hyperlink>
-      <w:r>
-        <w:rPr>
-          <w:lang w:val="es-CO"/>
-        </w:rPr>
-        <w:t xml:space="preserve">] para referenciar tablas, figuras, </w:t>
-      </w:r>
-      <w:proofErr w:type="spellStart"/>
-      <w:r>
-        <w:rPr>
-          <w:lang w:val="es-CO"/>
-        </w:rPr>
-        <w:t>bibliogrfía</w:t>
-      </w:r>
-      <w:proofErr w:type="spellEnd"/>
-      <w:r>
-        <w:rPr>
-          <w:lang w:val="es-CO"/>
-        </w:rPr>
-        <w:t xml:space="preserve">, etc. en tu texto (es un </w:t>
-      </w:r>
-      <w:proofErr w:type="spellStart"/>
-      <w:r>
-        <w:rPr>
-          <w:lang w:val="es-CO"/>
-        </w:rPr>
-        <w:t>add-on</w:t>
-      </w:r>
-      <w:proofErr w:type="spellEnd"/>
-      <w:r>
-        <w:rPr>
-          <w:lang w:val="es-CO"/>
-        </w:rPr>
-        <w:t xml:space="preserve"> de Google </w:t>
-      </w:r>
-      <w:proofErr w:type="spellStart"/>
-      <w:r>
-        <w:rPr>
-          <w:lang w:val="es-CO"/>
-        </w:rPr>
-        <w:t>docs</w:t>
-      </w:r>
-      <w:proofErr w:type="spellEnd"/>
-      <w:r>
-        <w:rPr>
-          <w:lang w:val="es-CO"/>
-        </w:rPr>
-        <w:t xml:space="preserve">). </w:t>
-      </w:r>
-      <w:r>
-        <w:t xml:space="preserve">Lee las </w:t>
-      </w:r>
-      <w:hyperlink r:id="rId7">
         <w:proofErr w:type="spellStart"/>
         <w:r>
           <w:rPr>
@@ -474,13 +484,7 @@
         <w:rPr>
           <w:lang w:val="es-CO"/>
         </w:rPr>
-        <w:t>Elimina esta página de tu documen</w:t>
-      </w:r>
-      <w:r>
-        <w:rPr>
-          <w:lang w:val="es-CO"/>
-        </w:rPr>
-        <w:t>to.</w:t>
+        <w:t>Elimina esta página de tu documento.</w:t>
       </w:r>
     </w:p>
     <w:p>
@@ -531,13 +535,7 @@
         <w:rPr>
           <w:lang w:val="es-CO"/>
         </w:rPr>
-        <w:t>Sé breve y preciso en tus d</w:t>
-      </w:r>
-      <w:r>
-        <w:rPr>
-          <w:lang w:val="es-CO"/>
-        </w:rPr>
-        <w:t>escripciones. El objetivo no es que es este documento sea largo, sino que describa adecuadamente el trabajo que has hecho.</w:t>
+        <w:t>Sé breve y preciso en tus descripciones. El objetivo no es que es este documento sea largo, sino que describa adecuadamente el trabajo que has hecho.</w:t>
       </w:r>
     </w:p>
     <w:p>
@@ -591,13 +589,7 @@
         <w:rPr>
           <w:lang w:val="es-CO"/>
         </w:rPr>
-        <w:t xml:space="preserve"> con los notebooks que implementen los procesos e iteraciones de</w:t>
-      </w:r>
-      <w:r>
-        <w:rPr>
-          <w:lang w:val="es-CO"/>
-        </w:rPr>
-        <w:t xml:space="preserve"> tu proyecto.</w:t>
+        <w:t xml:space="preserve"> con los notebooks que implementen los procesos e iteraciones de tu proyecto.</w:t>
       </w:r>
     </w:p>
     <w:p>
@@ -689,27 +681,7 @@
         <w:rPr>
           <w:lang w:val="es-CO"/>
         </w:rPr>
-        <w:t>Si desarrollast</w:t>
-      </w:r>
-      <w:r>
-        <w:rPr>
-          <w:lang w:val="es-CO"/>
-        </w:rPr>
-        <w:t xml:space="preserve">e tu proyecto en otro entorno (por </w:t>
-      </w:r>
-      <w:proofErr w:type="gramStart"/>
-      <w:r>
-        <w:rPr>
-          <w:lang w:val="es-CO"/>
-        </w:rPr>
-        <w:t>ejemplo</w:t>
-      </w:r>
-      <w:proofErr w:type="gramEnd"/>
-      <w:r>
-        <w:rPr>
-          <w:lang w:val="es-CO"/>
-        </w:rPr>
-        <w:t xml:space="preserve"> </w:t>
+        <w:t xml:space="preserve">Si desarrollaste tu proyecto en otro entorno (por ejemplo </w:t>
       </w:r>
       <w:proofErr w:type="spellStart"/>
       <w:r>
@@ -776,13 +748,7 @@
         <w:rPr>
           <w:lang w:val="es-CO"/>
         </w:rPr>
-        <w:t>, o po</w:t>
-      </w:r>
-      <w:r>
-        <w:rPr>
-          <w:lang w:val="es-CO"/>
-        </w:rPr>
-        <w:t>rque son privados) incluye en el notebook con instrucciones sobre cómo obtenerlos.</w:t>
+        <w:t>, o porque son privados) incluye en el notebook con instrucciones sobre cómo obtenerlos.</w:t>
       </w:r>
     </w:p>
     <w:p>
@@ -816,13 +782,7 @@
         <w:rPr>
           <w:lang w:val="es-CO"/>
         </w:rPr>
-        <w:t>Si tus datos son privados incluye en las</w:t>
-      </w:r>
-      <w:r>
-        <w:rPr>
-          <w:lang w:val="es-CO"/>
-        </w:rPr>
-        <w:t xml:space="preserve"> instrucciones tu dirección de correo como contacto para solicitar los datos.</w:t>
+        <w:t>Si tus datos son privados incluye en las instrucciones tu dirección de correo como contacto para solicitar los datos.</w:t>
       </w:r>
     </w:p>
     <w:p>
@@ -1515,13 +1475,7 @@
               <w:rPr>
                 <w:color w:val="000000"/>
               </w:rPr>
-              <w:t>4</w:t>
-            </w:r>
-            <w:r>
-              <w:rPr>
-                <w:color w:val="000000"/>
-              </w:rPr>
-              <w:t>.2 PREPROCESAMIENTO</w:t>
+              <w:t>4.2 PREPROCESAMIENTO</w:t>
             </w:r>
           </w:hyperlink>
           <w:r>
@@ -1744,13 +1698,7 @@
               <w:rPr>
                 <w:color w:val="000000"/>
               </w:rPr>
-              <w:t>5.2 VALIDAC</w:t>
-            </w:r>
-            <w:r>
-              <w:rPr>
-                <w:color w:val="000000"/>
-              </w:rPr>
-              <w:t>IÓN</w:t>
+              <w:t>5.2 VALIDACIÓN</w:t>
             </w:r>
           </w:hyperlink>
           <w:r>
@@ -1973,13 +1921,7 @@
               <w:rPr>
                 <w:color w:val="000000"/>
               </w:rPr>
-              <w:t>6.2 EVALUAC</w:t>
-            </w:r>
-            <w:r>
-              <w:rPr>
-                <w:color w:val="000000"/>
-              </w:rPr>
-              <w:t>IÓN CUALITATIVA</w:t>
+              <w:t>6.2 EVALUACIÓN CUALITATIVA</w:t>
             </w:r>
           </w:hyperlink>
           <w:r>
@@ -2122,23 +2064,7 @@
           <w:highlight w:val="yellow"/>
           <w:lang w:val="es-CO"/>
         </w:rPr>
-        <w:t xml:space="preserve">. Realiza una descripción general de tu proyecto: qué se persigue, qué datos se tiene, qué estrategia se siguió para las iteraciones, que obstáculos </w:t>
-      </w:r>
-      <w:proofErr w:type="gramStart"/>
-      <w:r>
-        <w:rPr>
-          <w:highlight w:val="yellow"/>
-          <w:lang w:val="es-CO"/>
-        </w:rPr>
-        <w:t>hubo,  qué</w:t>
-      </w:r>
-      <w:proofErr w:type="gramEnd"/>
-      <w:r>
-        <w:rPr>
-          <w:highlight w:val="yellow"/>
-          <w:lang w:val="es-CO"/>
-        </w:rPr>
-        <w:t xml:space="preserve"> resultados se obtuvieron, etc. </w:t>
+        <w:t xml:space="preserve">. Realiza una descripción general de tu proyecto: qué se persigue, qué datos se tiene, qué estrategia se siguió para las iteraciones, que obstáculos hubo,  qué resultados se obtuvieron, etc. </w:t>
       </w:r>
       <w:r>
         <w:rPr>
@@ -2168,21 +2094,14 @@
           <w:highlight w:val="yellow"/>
           <w:lang w:val="es-CO"/>
         </w:rPr>
-        <w:t>Incluye a</w:t>
-      </w:r>
+        <w:t xml:space="preserve">Incluye al final de dicha página la dirección de tu repositorio </w:t>
+      </w:r>
+      <w:proofErr w:type="spellStart"/>
       <w:r>
         <w:rPr>
           <w:highlight w:val="yellow"/>
           <w:lang w:val="es-CO"/>
         </w:rPr>
-        <w:t xml:space="preserve">l final de dicha página la dirección de tu repositorio </w:t>
-      </w:r>
-      <w:proofErr w:type="spellStart"/>
-      <w:r>
-        <w:rPr>
-          <w:highlight w:val="yellow"/>
-          <w:lang w:val="es-CO"/>
-        </w:rPr>
         <w:t>github</w:t>
       </w:r>
       <w:proofErr w:type="spellEnd"/>
@@ -2193,208 +2112,6 @@
           <w:lang w:val="es-CO"/>
         </w:rPr>
       </w:pPr>
-    </w:p>
-    <w:p>
-      <w:pPr>
-        <w:jc w:val="both"/>
-        <w:rPr>
-          <w:lang w:val="es-CO"/>
-        </w:rPr>
-      </w:pPr>
-      <w:r>
-        <w:rPr>
-          <w:lang w:val="es-CO"/>
-        </w:rPr>
-        <w:t>La finalidad del proyecto es la de predecir las ventas</w:t>
-      </w:r>
-      <w:r>
-        <w:rPr>
-          <w:lang w:val="es-CO"/>
-        </w:rPr>
-        <w:t xml:space="preserve"> para el mes</w:t>
-      </w:r>
-      <w:r>
-        <w:rPr>
-          <w:lang w:val="es-CO"/>
-        </w:rPr>
-        <w:t xml:space="preserve"> </w:t>
-      </w:r>
-      <w:r>
-        <w:rPr>
-          <w:lang w:val="es-CO"/>
-        </w:rPr>
-        <w:t>siguiente</w:t>
-      </w:r>
-      <w:r>
-        <w:rPr>
-          <w:lang w:val="es-CO"/>
-        </w:rPr>
-        <w:t xml:space="preserve"> para una cadena de supermercados haciendo uso de algoritmos de inteligencia artificial. Se cuenta con 4 datasets </w:t>
-      </w:r>
-      <w:r>
-        <w:rPr>
-          <w:lang w:val="es-CO"/>
-        </w:rPr>
-        <w:t>(</w:t>
-      </w:r>
-      <w:proofErr w:type="gramStart"/>
-      <w:r>
-        <w:rPr>
-          <w:lang w:val="es-CO"/>
-        </w:rPr>
-        <w:t>productos</w:t>
-      </w:r>
-      <w:r>
-        <w:rPr>
-          <w:lang w:val="es-CO"/>
-        </w:rPr>
-        <w:t xml:space="preserve"> ,</w:t>
-      </w:r>
-      <w:proofErr w:type="gramEnd"/>
-      <w:r>
-        <w:rPr>
-          <w:lang w:val="es-CO"/>
-        </w:rPr>
-        <w:t xml:space="preserve"> </w:t>
-      </w:r>
-      <w:r>
-        <w:rPr>
-          <w:lang w:val="es-CO"/>
-        </w:rPr>
-        <w:t xml:space="preserve">categoría de los productos, tiendas y ventas diarias) </w:t>
-      </w:r>
-      <w:r>
-        <w:rPr>
-          <w:lang w:val="es-CO"/>
-        </w:rPr>
-        <w:t xml:space="preserve">tomados de la competencia de </w:t>
-      </w:r>
-      <w:proofErr w:type="spellStart"/>
-      <w:r>
-        <w:rPr>
-          <w:lang w:val="es-CO"/>
-        </w:rPr>
-        <w:t>kaggle</w:t>
-      </w:r>
-      <w:proofErr w:type="spellEnd"/>
-      <w:r>
-        <w:rPr>
-          <w:lang w:val="es-CO"/>
-        </w:rPr>
-        <w:t xml:space="preserve">  “</w:t>
-      </w:r>
-      <w:proofErr w:type="spellStart"/>
-      <w:r>
-        <w:rPr>
-          <w:lang w:val="es-CO"/>
-        </w:rPr>
-        <w:t>Predict</w:t>
-      </w:r>
-      <w:proofErr w:type="spellEnd"/>
-      <w:r>
-        <w:rPr>
-          <w:lang w:val="es-CO"/>
-        </w:rPr>
-        <w:t xml:space="preserve"> Future Sales</w:t>
-      </w:r>
-      <w:r>
-        <w:rPr>
-          <w:lang w:val="es-CO"/>
-        </w:rPr>
-        <w:t xml:space="preserve">”  </w:t>
-      </w:r>
-      <w:r>
-        <w:rPr>
-          <w:lang w:val="es-CO"/>
-        </w:rPr>
-        <w:t xml:space="preserve"> </w:t>
-      </w:r>
-      <w:r>
-        <w:rPr>
-          <w:lang w:val="es-CO"/>
-        </w:rPr>
-        <w:t>que proporcionan información detallada de l</w:t>
-      </w:r>
-      <w:r>
-        <w:rPr>
-          <w:lang w:val="es-CO"/>
-        </w:rPr>
-        <w:t>a</w:t>
-      </w:r>
-      <w:r>
-        <w:rPr>
-          <w:lang w:val="es-CO"/>
-        </w:rPr>
-        <w:t>s</w:t>
-      </w:r>
-      <w:r>
-        <w:rPr>
-          <w:lang w:val="es-CO"/>
-        </w:rPr>
-        <w:t xml:space="preserve"> ventas </w:t>
-      </w:r>
-      <w:r>
-        <w:rPr>
-          <w:lang w:val="es-CO"/>
-        </w:rPr>
-        <w:t xml:space="preserve">históricas </w:t>
-      </w:r>
-      <w:r>
-        <w:rPr>
-          <w:lang w:val="es-CO"/>
-        </w:rPr>
-        <w:t>para 22.171 productos en 34 meses</w:t>
-      </w:r>
-      <w:r>
-        <w:rPr>
-          <w:lang w:val="es-CO"/>
-        </w:rPr>
-        <w:t xml:space="preserve"> a partir del mes de enero de 2013</w:t>
-      </w:r>
-      <w:r>
-        <w:rPr>
-          <w:lang w:val="es-CO"/>
-        </w:rPr>
-        <w:t xml:space="preserve">. </w:t>
-      </w:r>
-      <w:r>
-        <w:rPr>
-          <w:lang w:val="es-CO"/>
-        </w:rPr>
-        <w:t xml:space="preserve"> A nivel metodológico el trabajo esta conformado por las siguientes etapas: limpieza y preparación de los datos, entrenamiento y selección del modelo final. La primera etapa inicia con un análisis exploratorio de los datos que permitió detectar </w:t>
-      </w:r>
-      <w:proofErr w:type="spellStart"/>
-      <w:r>
-        <w:rPr>
-          <w:lang w:val="es-CO"/>
-        </w:rPr>
-        <w:t>outliers</w:t>
-      </w:r>
-      <w:proofErr w:type="spellEnd"/>
-      <w:r>
-        <w:rPr>
-          <w:lang w:val="es-CO"/>
-        </w:rPr>
-        <w:t xml:space="preserve"> y garantizar que nuestros dat</w:t>
-      </w:r>
-      <w:r>
-        <w:rPr>
-          <w:lang w:val="es-CO"/>
-        </w:rPr>
-        <w:t>asets</w:t>
-      </w:r>
-      <w:r>
-        <w:rPr>
-          <w:lang w:val="es-CO"/>
-        </w:rPr>
-        <w:t xml:space="preserve"> se encuentran libres de datos nulos</w:t>
-      </w:r>
-      <w:r>
-        <w:rPr>
-          <w:lang w:val="es-CO"/>
-        </w:rPr>
-        <w:t>, seguidamente ………</w:t>
-      </w:r>
     </w:p>
     <w:p>
       <w:pPr>
@@ -2479,13 +2196,7 @@
         <w:rPr>
           <w:lang w:val="es-CO"/>
         </w:rPr>
-        <w:t xml:space="preserve">Describe el </w:t>
-      </w:r>
-      <w:r>
-        <w:rPr>
-          <w:lang w:val="es-CO"/>
-        </w:rPr>
-        <w:t>contexto en el cual se desarrolla tu proyecto. (p.ej. Tal empresa quiere mejorar sus procesos de marketing)</w:t>
+        <w:t>Describe el contexto en el cual se desarrolla tu proyecto. (p.ej. Tal empresa quiere mejorar sus procesos de marketing)</w:t>
       </w:r>
     </w:p>
     <w:p>
@@ -2514,27 +2225,7 @@
         <w:rPr>
           <w:lang w:val="es-CO"/>
         </w:rPr>
-        <w:t xml:space="preserve">Explica para qué servirían los modelos predictivos desarrollados (p.ej. Se </w:t>
-      </w:r>
-      <w:proofErr w:type="gramStart"/>
-      <w:r>
-        <w:rPr>
-          <w:lang w:val="es-CO"/>
-        </w:rPr>
-        <w:t>desarrollaran</w:t>
-      </w:r>
-      <w:proofErr w:type="gramEnd"/>
-      <w:r>
-        <w:rPr>
-          <w:lang w:val="es-CO"/>
-        </w:rPr>
-        <w:t xml:space="preserve"> modelos para r</w:t>
-      </w:r>
-      <w:r>
-        <w:rPr>
-          <w:lang w:val="es-CO"/>
-        </w:rPr>
-        <w:t>ecomendar productos a clientes)</w:t>
+        <w:t>Explica para qué servirían los modelos predictivos desarrollados (p.ej. Se desarrollaran modelos para recomendar productos a clientes)</w:t>
       </w:r>
     </w:p>
     <w:p>
@@ -2577,13 +2268,7 @@
         <w:rPr>
           <w:lang w:val="es-CO"/>
         </w:rPr>
-        <w:t xml:space="preserve"> representan los datos y cómo se obtuvieron. P.ej. tenemos datos clínicos e imágenes de pacientes de X patologías, obtenidos en tal hospital, en tales condiciones y durante tal periodo de t</w:t>
-      </w:r>
-      <w:r>
-        <w:rPr>
-          <w:lang w:val="es-CO"/>
-        </w:rPr>
-        <w:t>iempo. No describas aquí los datos, eso lo harás más adelante.</w:t>
+        <w:t xml:space="preserve"> representan los datos y cómo se obtuvieron. P.ej. tenemos datos clínicos e imágenes de pacientes de X patologías, obtenidos en tal hospital, en tales condiciones y durante tal periodo de tiempo. No describas aquí los datos, eso lo harás más adelante.</w:t>
       </w:r>
     </w:p>
     <w:p>
@@ -2667,13 +2352,7 @@
         <w:rPr>
           <w:lang w:val="es-CO"/>
         </w:rPr>
-        <w:t xml:space="preserve">un juicio sobre </w:t>
-      </w:r>
-      <w:r>
-        <w:rPr>
-          <w:lang w:val="es-CO"/>
-        </w:rPr>
-        <w:t xml:space="preserve">qué valor mínimo de las métricas son necesarias en el contexto de aplicación </w:t>
+        <w:t xml:space="preserve">un juicio sobre qué valor mínimo de las métricas son necesarias en el contexto de aplicación </w:t>
       </w:r>
     </w:p>
     <w:p>
@@ -2690,21 +2369,7 @@
         <w:rPr>
           <w:lang w:val="es-CO"/>
         </w:rPr>
-        <w:t>P.ej. a partir de x% de acierto (métrica de ML</w:t>
-      </w:r>
-      <w:proofErr w:type="gramStart"/>
-      <w:r>
-        <w:rPr>
-          <w:lang w:val="es-CO"/>
-        </w:rPr>
-        <w:t>) ,</w:t>
-      </w:r>
-      <w:proofErr w:type="gramEnd"/>
-      <w:r>
-        <w:rPr>
-          <w:lang w:val="es-CO"/>
-        </w:rPr>
-        <w:t xml:space="preserve"> se estima un </w:t>
+        <w:t xml:space="preserve">P.ej. a partir de x% de acierto (métrica de ML) , se estima un </w:t>
       </w:r>
       <w:proofErr w:type="spellStart"/>
       <w:r>
@@ -2812,19 +2477,7 @@
         <w:rPr>
           <w:lang w:val="es-CO"/>
         </w:rPr>
-        <w:t>Describe los datos crudos de los que se dispon</w:t>
-      </w:r>
-      <w:r>
-        <w:rPr>
-          <w:lang w:val="es-CO"/>
-        </w:rPr>
-        <w:t>e, incluyendo formatos, cómo se distribuyen los datos en ficheros, descripción de las columnas, formatos y resoluciones de imágenes, etiquetado de los mismos (para aprendizaje supervisad), tamaño de los datos (número de registros, tamaño total en MB o GB),</w:t>
-      </w:r>
-      <w:r>
-        <w:rPr>
-          <w:lang w:val="es-CO"/>
-        </w:rPr>
-        <w:t xml:space="preserve"> etc. etc.</w:t>
+        <w:t>Describe los datos crudos de los que se dispone, incluyendo formatos, cómo se distribuyen los datos en ficheros, descripción de las columnas, formatos y resoluciones de imágenes, etiquetado de los mismos (para aprendizaje supervisad), tamaño de los datos (número de registros, tamaño total en MB o GB), etc. etc.</w:t>
       </w:r>
     </w:p>
     <w:p>
@@ -2923,13 +2576,7 @@
         <w:rPr>
           <w:lang w:val="es-CO"/>
         </w:rPr>
-        <w:t>Muestra algunos ej</w:t>
-      </w:r>
-      <w:r>
-        <w:rPr>
-          <w:lang w:val="es-CO"/>
-        </w:rPr>
-        <w:t xml:space="preserve">emplos de tu </w:t>
+        <w:t xml:space="preserve">Muestra algunos ejemplos de tu </w:t>
       </w:r>
       <w:proofErr w:type="spellStart"/>
       <w:r>
@@ -3016,13 +2663,7 @@
         <w:rPr>
           <w:lang w:val="es-CO"/>
         </w:rPr>
-        <w:t>Describe con un gráfico el flujo de trabajo general de los datos en tu proyecto. Añade</w:t>
-      </w:r>
-      <w:r>
-        <w:rPr>
-          <w:lang w:val="es-CO"/>
-        </w:rPr>
-        <w:t xml:space="preserve"> o modifica secciones si lo consideras necesario</w:t>
+        <w:t>Describe con un gráfico el flujo de trabajo general de los datos en tu proyecto. Añade o modifica secciones si lo consideras necesario</w:t>
       </w:r>
     </w:p>
     <w:p>
@@ -3239,13 +2880,7 @@
         <w:rPr>
           <w:lang w:val="es-CO"/>
         </w:rPr>
-        <w:t>Describe tu pri</w:t>
-      </w:r>
-      <w:r>
-        <w:rPr>
-          <w:lang w:val="es-CO"/>
-        </w:rPr>
-        <w:t>mera iteración, sus resultados y los problemas técnicos que tuviste que resolver</w:t>
+        <w:t>Describe tu primera iteración, sus resultados y los problemas técnicos que tuviste que resolver</w:t>
       </w:r>
     </w:p>
     <w:p>
@@ -3317,19 +2952,7 @@
         <w:rPr>
           <w:lang w:val="es-CO"/>
         </w:rPr>
-        <w:t>Describe en qué te enfocaste en las iteraciones subsig</w:t>
-      </w:r>
-      <w:r>
-        <w:rPr>
-          <w:lang w:val="es-CO"/>
-        </w:rPr>
-        <w:t xml:space="preserve">uientes. No es necesario hacer un listado exhaustivo de las iteraciones, pero sí has de describir qué perseguías y qué obtuviste con cada grupo de iteraciones. P.ej. primero hicimos un conjunto de iteraciones para definir las opciones de preprocesamiento, </w:t>
-      </w:r>
-      <w:r>
-        <w:rPr>
-          <w:lang w:val="es-CO"/>
-        </w:rPr>
-        <w:t>luego hicimos unas iteraciones probando distintos modelos de tal tipo, etc. etc.</w:t>
+        <w:t>Describe en qué te enfocaste en las iteraciones subsiguientes. No es necesario hacer un listado exhaustivo de las iteraciones, pero sí has de describir qué perseguías y qué obtuviste con cada grupo de iteraciones. P.ej. primero hicimos un conjunto de iteraciones para definir las opciones de preprocesamiento, luego hicimos unas iteraciones probando distintos modelos de tal tipo, etc. etc.</w:t>
       </w:r>
     </w:p>
     <w:p>
@@ -3474,13 +3097,7 @@
         <w:rPr>
           <w:lang w:val="es-CO"/>
         </w:rPr>
-        <w:t>Realiza una evaluación cualitativa de los resultados, ind</w:t>
-      </w:r>
-      <w:r>
-        <w:rPr>
-          <w:lang w:val="es-CO"/>
-        </w:rPr>
-        <w:t xml:space="preserve">icando casos de </w:t>
+        <w:t xml:space="preserve">Realiza una evaluación cualitativa de los resultados, indicando casos de </w:t>
       </w:r>
       <w:proofErr w:type="spellStart"/>
       <w:r>
@@ -3544,13 +3161,7 @@
         <w:rPr>
           <w:lang w:val="es-CO"/>
         </w:rPr>
-        <w:t>Menciona consideraciones técnicas de una posible puesta en producción. P.ej. condi</w:t>
-      </w:r>
-      <w:r>
-        <w:rPr>
-          <w:lang w:val="es-CO"/>
-        </w:rPr>
-        <w:t xml:space="preserve">ciones de monitoreo del desempeño de los modelos, integración con </w:t>
+        <w:t xml:space="preserve">Menciona consideraciones técnicas de una posible puesta en producción. P.ej. condiciones de monitoreo del desempeño de los modelos, integración con </w:t>
       </w:r>
       <w:proofErr w:type="spellStart"/>
       <w:r>

</xml_diff>